<commit_message>
Edit document and web page.
</commit_message>
<xml_diff>
--- a/Docs/report/Report.docx
+++ b/Docs/report/Report.docx
@@ -628,15 +628,13 @@
           </wp:inline>
         </w:drawing>
       </w:r>
-      <w:bookmarkStart w:id="1" w:name="_GoBack"/>
-      <w:bookmarkEnd w:id="1"/>
     </w:p>
     <w:p>
       <w:pPr>
         <w:pStyle w:val="Titulek"/>
         <w:jc w:val="center"/>
       </w:pPr>
-      <w:bookmarkStart w:id="2" w:name="_Ref29116429"/>
+      <w:bookmarkStart w:id="1" w:name="_Ref29116429"/>
       <w:r>
         <w:t xml:space="preserve">Rovnice </w:t>
       </w:r>
@@ -664,7 +662,7 @@
       <w:r>
         <w:t>Klasifikace vektoru vstupů x</w:t>
       </w:r>
-      <w:bookmarkEnd w:id="2"/>
+      <w:bookmarkEnd w:id="1"/>
     </w:p>
     <w:p>
       <w:r>
@@ -1130,6 +1128,19 @@
     </w:p>
     <w:p>
       <w:pPr>
+        <w:rPr>
+          <w:rFonts w:asciiTheme="majorHAnsi" w:eastAsiaTheme="majorEastAsia" w:hAnsiTheme="majorHAnsi" w:cstheme="majorBidi"/>
+          <w:color w:val="2F5496" w:themeColor="accent1" w:themeShade="BF"/>
+          <w:sz w:val="32"/>
+          <w:szCs w:val="32"/>
+        </w:rPr>
+      </w:pPr>
+      <w:r>
+        <w:br w:type="page"/>
+      </w:r>
+    </w:p>
+    <w:p>
+      <w:pPr>
         <w:pStyle w:val="Nadpis1"/>
       </w:pPr>
       <w:r>
@@ -1138,20 +1149,328 @@
       </w:r>
     </w:p>
     <w:p>
+      <w:r>
+        <w:t>Všechna data byla převedena do CSV pro snazší načítání. K trénování a testování byly použity následující Datasety:</w:t>
+      </w:r>
+    </w:p>
+    <w:p>
+      <w:pPr>
+        <w:pStyle w:val="Odstavecseseznamem"/>
+        <w:numPr>
+          <w:ilvl w:val="0"/>
+          <w:numId w:val="2"/>
+        </w:numPr>
+      </w:pPr>
+      <w:r>
+        <w:t>Iris</w:t>
+      </w:r>
+    </w:p>
+    <w:p>
+      <w:pPr>
+        <w:pStyle w:val="Odstavecseseznamem"/>
+        <w:numPr>
+          <w:ilvl w:val="0"/>
+          <w:numId w:val="2"/>
+        </w:numPr>
+      </w:pPr>
+      <w:proofErr w:type="spellStart"/>
+      <w:r>
+        <w:t>Minst</w:t>
+      </w:r>
+      <w:proofErr w:type="spellEnd"/>
+      <w:r>
+        <w:t xml:space="preserve"> číslice 1</w:t>
+      </w:r>
+    </w:p>
+    <w:p>
+      <w:pPr>
+        <w:pStyle w:val="Odstavecseseznamem"/>
+        <w:numPr>
+          <w:ilvl w:val="0"/>
+          <w:numId w:val="2"/>
+        </w:numPr>
+      </w:pPr>
+      <w:proofErr w:type="spellStart"/>
+      <w:r>
+        <w:t>Mnist</w:t>
+      </w:r>
+      <w:proofErr w:type="spellEnd"/>
+      <w:r>
+        <w:t xml:space="preserve"> číslice 2</w:t>
+      </w:r>
+    </w:p>
+    <w:p>
+      <w:pPr>
+        <w:pStyle w:val="Odstavecseseznamem"/>
+        <w:numPr>
+          <w:ilvl w:val="0"/>
+          <w:numId w:val="2"/>
+        </w:numPr>
+      </w:pPr>
+      <w:proofErr w:type="spellStart"/>
+      <w:r>
+        <w:t>Mnist</w:t>
+      </w:r>
+      <w:proofErr w:type="spellEnd"/>
+      <w:r>
+        <w:t xml:space="preserve"> číslice 3</w:t>
+      </w:r>
+    </w:p>
+    <w:p>
       <w:pPr>
         <w:pStyle w:val="Nadpis1"/>
       </w:pPr>
       <w:r>
+        <w:t>Struktura projektu</w:t>
+      </w:r>
+    </w:p>
+    <w:p>
+      <w:pPr>
+        <w:pStyle w:val="Odstavecseseznamem"/>
+        <w:numPr>
+          <w:ilvl w:val="0"/>
+          <w:numId w:val="4"/>
+        </w:numPr>
+      </w:pPr>
+      <w:r>
+        <w:t xml:space="preserve">Data – </w:t>
+      </w:r>
+      <w:r>
+        <w:t xml:space="preserve">složka </w:t>
+      </w:r>
+      <w:r>
+        <w:t>obsahuje trénovací a testovací Datasety</w:t>
+      </w:r>
+    </w:p>
+    <w:p>
+      <w:pPr>
+        <w:pStyle w:val="Odstavecseseznamem"/>
+        <w:numPr>
+          <w:ilvl w:val="0"/>
+          <w:numId w:val="4"/>
+        </w:numPr>
+      </w:pPr>
+      <w:r>
+        <w:t xml:space="preserve">CL11.hpp – Header </w:t>
+      </w:r>
+      <w:proofErr w:type="spellStart"/>
+      <w:r>
+        <w:t>only</w:t>
+      </w:r>
+      <w:proofErr w:type="spellEnd"/>
+      <w:r>
+        <w:t xml:space="preserve"> knihovna pro zpracovávání vstupních argumentů</w:t>
+      </w:r>
+    </w:p>
+    <w:p>
+      <w:pPr>
+        <w:pStyle w:val="Odstavecseseznamem"/>
+        <w:numPr>
+          <w:ilvl w:val="0"/>
+          <w:numId w:val="4"/>
+        </w:numPr>
+      </w:pPr>
+      <w:r>
+        <w:t xml:space="preserve">CSV.cpp/h – pomocná třída, slouží k načítání CSV dat do struktury </w:t>
+      </w:r>
+      <w:proofErr w:type="spellStart"/>
+      <w:proofErr w:type="gramStart"/>
+      <w:r>
+        <w:t>std</w:t>
+      </w:r>
+      <w:proofErr w:type="spellEnd"/>
+      <w:r>
+        <w:t>::</w:t>
+      </w:r>
+      <w:proofErr w:type="spellStart"/>
+      <w:proofErr w:type="gramEnd"/>
+      <w:r>
+        <w:t>vector</w:t>
+      </w:r>
+      <w:proofErr w:type="spellEnd"/>
+    </w:p>
+    <w:p>
+      <w:pPr>
+        <w:pStyle w:val="Odstavecseseznamem"/>
+        <w:numPr>
+          <w:ilvl w:val="0"/>
+          <w:numId w:val="4"/>
+        </w:numPr>
+      </w:pPr>
+      <w:proofErr w:type="spellStart"/>
+      <w:r>
+        <w:t>Debug.h</w:t>
+      </w:r>
+      <w:proofErr w:type="spellEnd"/>
+      <w:r>
+        <w:t xml:space="preserve"> – obsahuje skupinu funkcí pro </w:t>
+      </w:r>
+      <w:proofErr w:type="spellStart"/>
+      <w:r>
+        <w:t>debugování</w:t>
+      </w:r>
+      <w:proofErr w:type="spellEnd"/>
+      <w:r>
+        <w:t xml:space="preserve"> – vypisování dat z GPU do konzole</w:t>
+      </w:r>
+    </w:p>
+    <w:p>
+      <w:pPr>
+        <w:pStyle w:val="Odstavecseseznamem"/>
+        <w:numPr>
+          <w:ilvl w:val="0"/>
+          <w:numId w:val="4"/>
+        </w:numPr>
+      </w:pPr>
+      <w:proofErr w:type="spellStart"/>
+      <w:r>
+        <w:t>default</w:t>
+      </w:r>
+      <w:r>
+        <w:t>.h</w:t>
+      </w:r>
+      <w:proofErr w:type="spellEnd"/>
+      <w:r>
+        <w:t xml:space="preserve"> – obsahuje definici </w:t>
+      </w:r>
+      <w:proofErr w:type="spellStart"/>
+      <w:r>
+        <w:t>assert</w:t>
+      </w:r>
+      <w:proofErr w:type="spellEnd"/>
+      <w:r>
+        <w:t xml:space="preserve"> makra pro spouštění CUDA funkcí</w:t>
+      </w:r>
+    </w:p>
+    <w:p>
+      <w:pPr>
+        <w:pStyle w:val="Odstavecseseznamem"/>
+        <w:numPr>
+          <w:ilvl w:val="0"/>
+          <w:numId w:val="4"/>
+        </w:numPr>
+      </w:pPr>
+      <w:r>
+        <w:t>kernels.cu – implementace všech kernelů</w:t>
+      </w:r>
+    </w:p>
+    <w:p>
+      <w:pPr>
+        <w:pStyle w:val="Odstavecseseznamem"/>
+        <w:numPr>
+          <w:ilvl w:val="0"/>
+          <w:numId w:val="4"/>
+        </w:numPr>
+      </w:pPr>
+      <w:proofErr w:type="spellStart"/>
+      <w:r>
+        <w:t>kernels.cuh</w:t>
+      </w:r>
+      <w:proofErr w:type="spellEnd"/>
+      <w:r>
+        <w:t xml:space="preserve"> – hlavičky a implementace spouštěcí funkcí pro kernely</w:t>
+      </w:r>
+    </w:p>
+    <w:p>
+      <w:pPr>
+        <w:pStyle w:val="Odstavecseseznamem"/>
+        <w:numPr>
+          <w:ilvl w:val="0"/>
+          <w:numId w:val="4"/>
+        </w:numPr>
+      </w:pPr>
+      <w:r>
+        <w:t>main.cpp – hlavní vstup programu – načítání argumentů a spuštění perceptronu</w:t>
+      </w:r>
+    </w:p>
+    <w:p>
+      <w:pPr>
+        <w:pStyle w:val="Odstavecseseznamem"/>
+        <w:numPr>
+          <w:ilvl w:val="0"/>
+          <w:numId w:val="4"/>
+        </w:numPr>
+      </w:pPr>
+      <w:r>
+        <w:t>Perceptron.cpp/h – Hlavní třída implementující funkcionalitu perceptronu</w:t>
+      </w:r>
+    </w:p>
+    <w:p>
+      <w:pPr>
+        <w:pStyle w:val="Nadpis1"/>
+      </w:pPr>
+      <w:r>
         <w:t>CPU Implementace</w:t>
       </w:r>
     </w:p>
     <w:p>
+      <w:r>
+        <w:t>CPU implementace je realizovaná ve třídě Perceptron. Konstruktor přijímá na vstupu 3 parametry:</w:t>
+      </w:r>
+    </w:p>
+    <w:p>
+      <w:pPr>
+        <w:pStyle w:val="Odstavecseseznamem"/>
+        <w:numPr>
+          <w:ilvl w:val="0"/>
+          <w:numId w:val="3"/>
+        </w:numPr>
+      </w:pPr>
+      <w:r>
+        <w:t>Počet iterací trénování</w:t>
+      </w:r>
+    </w:p>
+    <w:p>
+      <w:pPr>
+        <w:pStyle w:val="Odstavecseseznamem"/>
+        <w:numPr>
+          <w:ilvl w:val="0"/>
+          <w:numId w:val="3"/>
+        </w:numPr>
+      </w:pPr>
+      <w:r>
+        <w:t xml:space="preserve">Learning </w:t>
+      </w:r>
+      <w:proofErr w:type="spellStart"/>
+      <w:r>
+        <w:t>Rate</w:t>
+      </w:r>
+      <w:proofErr w:type="spellEnd"/>
+      <w:r>
+        <w:t xml:space="preserve"> </w:t>
+      </w:r>
+    </w:p>
+    <w:p>
+      <w:pPr>
+        <w:pStyle w:val="Odstavecseseznamem"/>
+        <w:numPr>
+          <w:ilvl w:val="0"/>
+          <w:numId w:val="3"/>
+        </w:numPr>
+      </w:pPr>
+      <w:r>
+        <w:t xml:space="preserve">Slovní výstup – </w:t>
+      </w:r>
+      <w:proofErr w:type="spellStart"/>
+      <w:proofErr w:type="gramStart"/>
+      <w:r>
+        <w:t>true</w:t>
+      </w:r>
+      <w:proofErr w:type="spellEnd"/>
+      <w:proofErr w:type="gramEnd"/>
+      <w:r>
+        <w:t xml:space="preserve"> pokud požadujeme logování zpět do konzole</w:t>
+      </w:r>
+    </w:p>
+    <w:p>
       <w:pPr>
         <w:pStyle w:val="Nadpis2"/>
       </w:pPr>
       <w:r>
         <w:t>Trénování</w:t>
       </w:r>
+      <w:bookmarkStart w:id="2" w:name="_GoBack"/>
+      <w:bookmarkEnd w:id="2"/>
     </w:p>
     <w:p>
       <w:pPr>
@@ -1170,6 +1489,73 @@
       </w:r>
     </w:p>
     <w:p>
+      <w:r>
+        <w:t xml:space="preserve">GPU </w:t>
+      </w:r>
+      <w:r>
+        <w:t>implementace je realizovaná ve třídě Perceptron. Konstruktor přijímá na vstupu 3 parametry:</w:t>
+      </w:r>
+    </w:p>
+    <w:p>
+      <w:pPr>
+        <w:pStyle w:val="Odstavecseseznamem"/>
+        <w:numPr>
+          <w:ilvl w:val="0"/>
+          <w:numId w:val="3"/>
+        </w:numPr>
+      </w:pPr>
+      <w:r>
+        <w:t>Počet iterací trénování</w:t>
+      </w:r>
+    </w:p>
+    <w:p>
+      <w:pPr>
+        <w:pStyle w:val="Odstavecseseznamem"/>
+        <w:numPr>
+          <w:ilvl w:val="0"/>
+          <w:numId w:val="3"/>
+        </w:numPr>
+      </w:pPr>
+      <w:r>
+        <w:t xml:space="preserve">Learning </w:t>
+      </w:r>
+      <w:proofErr w:type="spellStart"/>
+      <w:r>
+        <w:t>Rate</w:t>
+      </w:r>
+      <w:proofErr w:type="spellEnd"/>
+      <w:r>
+        <w:t xml:space="preserve"> </w:t>
+      </w:r>
+    </w:p>
+    <w:p>
+      <w:pPr>
+        <w:pStyle w:val="Odstavecseseznamem"/>
+        <w:numPr>
+          <w:ilvl w:val="0"/>
+          <w:numId w:val="3"/>
+        </w:numPr>
+      </w:pPr>
+      <w:r>
+        <w:t xml:space="preserve">Slovní výstup – </w:t>
+      </w:r>
+      <w:proofErr w:type="spellStart"/>
+      <w:proofErr w:type="gramStart"/>
+      <w:r>
+        <w:t>true</w:t>
+      </w:r>
+      <w:proofErr w:type="spellEnd"/>
+      <w:proofErr w:type="gramEnd"/>
+      <w:r>
+        <w:t xml:space="preserve"> pokud požadujeme logování zpět do konzole</w:t>
+      </w:r>
+    </w:p>
+    <w:p>
+      <w:r>
+        <w:t>Zároveň využívá CUDA kernely a jejich pomocné a spouštěcí funkce.</w:t>
+      </w:r>
+    </w:p>
+    <w:p>
       <w:pPr>
         <w:pStyle w:val="Nadpis2"/>
       </w:pPr>
@@ -1190,7 +1576,10 @@
         <w:pStyle w:val="Nadpis1"/>
       </w:pPr>
       <w:r>
-        <w:t xml:space="preserve">Implementační detaily </w:t>
+        <w:t xml:space="preserve">Použité </w:t>
+      </w:r>
+      <w:r>
+        <w:t>Kernely</w:t>
       </w:r>
     </w:p>
     <w:p>
@@ -1202,6 +1591,22 @@
       </w:r>
     </w:p>
     <w:p>
+      <w:r>
+        <w:t>CPU</w:t>
+      </w:r>
+    </w:p>
+    <w:p>
+      <w:r>
+        <w:lastRenderedPageBreak/>
+        <w:t>GPU 1</w:t>
+      </w:r>
+    </w:p>
+    <w:p>
+      <w:r>
+        <w:t>GPU 2</w:t>
+      </w:r>
+    </w:p>
+    <w:p>
       <w:pPr>
         <w:pStyle w:val="Nadpis1"/>
       </w:pPr>
@@ -1210,31 +1615,102 @@
       </w:r>
     </w:p>
     <w:p>
-      <w:r>
-        <w:t xml:space="preserve">Zdrojem = </w:t>
-      </w:r>
-      <w:proofErr w:type="spellStart"/>
-      <w:r>
-        <w:t>mnist</w:t>
-      </w:r>
-      <w:proofErr w:type="spellEnd"/>
-      <w:r>
-        <w:t xml:space="preserve">, </w:t>
-      </w:r>
-      <w:proofErr w:type="spellStart"/>
-      <w:r>
-        <w:t>isri</w:t>
-      </w:r>
-      <w:proofErr w:type="spellEnd"/>
-      <w:r>
-        <w:t>, perceptron</w:t>
-      </w:r>
-    </w:p>
-    <w:p>
-      <w:pPr>
-        <w:pStyle w:val="Nadpis1"/>
-      </w:pPr>
-    </w:p>
+      <w:pPr>
+        <w:rPr>
+          <w:rFonts w:asciiTheme="majorHAnsi" w:eastAsiaTheme="majorEastAsia" w:hAnsiTheme="majorHAnsi" w:cstheme="majorBidi"/>
+          <w:color w:val="2F5496" w:themeColor="accent1" w:themeShade="BF"/>
+          <w:sz w:val="32"/>
+          <w:szCs w:val="32"/>
+        </w:rPr>
+      </w:pPr>
+      <w:r>
+        <w:br w:type="page"/>
+      </w:r>
+    </w:p>
+    <w:sdt>
+      <w:sdtPr>
+        <w:id w:val="332272749"/>
+        <w:docPartObj>
+          <w:docPartGallery w:val="Bibliographies"/>
+          <w:docPartUnique/>
+        </w:docPartObj>
+      </w:sdtPr>
+      <w:sdtEndPr>
+        <w:rPr>
+          <w:rFonts w:asciiTheme="minorHAnsi" w:eastAsiaTheme="minorHAnsi" w:hAnsiTheme="minorHAnsi" w:cstheme="minorBidi"/>
+          <w:color w:val="auto"/>
+          <w:sz w:val="22"/>
+          <w:szCs w:val="22"/>
+        </w:rPr>
+      </w:sdtEndPr>
+      <w:sdtContent>
+        <w:p>
+          <w:pPr>
+            <w:pStyle w:val="Nadpis1"/>
+          </w:pPr>
+          <w:r>
+            <w:t>Reference</w:t>
+          </w:r>
+        </w:p>
+        <w:sdt>
+          <w:sdtPr>
+            <w:id w:val="-573587230"/>
+            <w:bibliography/>
+          </w:sdtPr>
+          <w:sdtContent>
+            <w:p>
+              <w:pPr>
+                <w:pStyle w:val="Bibliografie"/>
+                <w:ind w:left="720" w:hanging="720"/>
+                <w:rPr>
+                  <w:noProof/>
+                  <w:sz w:val="24"/>
+                  <w:szCs w:val="24"/>
+                </w:rPr>
+              </w:pPr>
+              <w:r>
+                <w:fldChar w:fldCharType="begin"/>
+              </w:r>
+              <w:r>
+                <w:instrText>BIBLIOGRAPHY</w:instrText>
+              </w:r>
+              <w:r>
+                <w:fldChar w:fldCharType="separate"/>
+              </w:r>
+              <w:r>
+                <w:rPr>
+                  <w:noProof/>
+                </w:rPr>
+                <w:t xml:space="preserve">Mařík, V. (1993). </w:t>
+              </w:r>
+              <w:r>
+                <w:rPr>
+                  <w:i/>
+                  <w:iCs/>
+                  <w:noProof/>
+                </w:rPr>
+                <w:t>Umělá inteligence I.</w:t>
+              </w:r>
+              <w:r>
+                <w:rPr>
+                  <w:noProof/>
+                </w:rPr>
+                <w:t xml:space="preserve"> Praha: Academia.</w:t>
+              </w:r>
+            </w:p>
+            <w:p>
+              <w:r>
+                <w:rPr>
+                  <w:b/>
+                  <w:bCs/>
+                </w:rPr>
+                <w:fldChar w:fldCharType="end"/>
+              </w:r>
+            </w:p>
+          </w:sdtContent>
+        </w:sdt>
+      </w:sdtContent>
+    </w:sdt>
     <w:sectPr>
       <w:pgSz w:w="11906" w:h="16838"/>
       <w:pgMar w:top="1440" w:right="1440" w:bottom="1440" w:left="1440" w:header="708" w:footer="708" w:gutter="0"/>
@@ -1288,6 +1764,232 @@
 <file path=word/numbering.xml><?xml version="1.0" encoding="utf-8"?>
 <w:numbering xmlns:wpc="http://schemas.microsoft.com/office/word/2010/wordprocessingCanvas" xmlns:cx="http://schemas.microsoft.com/office/drawing/2014/chartex" xmlns:cx1="http://schemas.microsoft.com/office/drawing/2015/9/8/chartex" xmlns:cx2="http://schemas.microsoft.com/office/drawing/2015/10/21/chartex" xmlns:cx3="http://schemas.microsoft.com/office/drawing/2016/5/9/chartex" xmlns:cx4="http://schemas.microsoft.com/office/drawing/2016/5/10/chartex" xmlns:cx5="http://schemas.microsoft.com/office/drawing/2016/5/11/chartex" xmlns:cx6="http://schemas.microsoft.com/office/drawing/2016/5/12/chartex" xmlns:cx7="http://schemas.microsoft.com/office/drawing/2016/5/13/chartex" xmlns:cx8="http://schemas.microsoft.com/office/drawing/2016/5/14/chartex" xmlns:mc="http://schemas.openxmlformats.org/markup-compatibility/2006" xmlns:aink="http://schemas.microsoft.com/office/drawing/2016/ink" xmlns:am3d="http://schemas.microsoft.com/office/drawing/2017/model3d" xmlns:o="urn:schemas-microsoft-com:office:office" xmlns:r="http://schemas.openxmlformats.org/officeDocument/2006/relationships" xmlns:m="http://schemas.openxmlformats.org/officeDocument/2006/math" xmlns:v="urn:schemas-microsoft-com:vml" xmlns:wp14="http://schemas.microsoft.com/office/word/2010/wordprocessingDrawing" xmlns:wp="http://schemas.openxmlformats.org/drawingml/2006/wordprocessingDrawing" xmlns:w10="urn:schemas-microsoft-com:office:word" xmlns:w="http://schemas.openxmlformats.org/wordprocessingml/2006/main" xmlns:w14="http://schemas.microsoft.com/office/word/2010/wordml" xmlns:w15="http://schemas.microsoft.com/office/word/2012/wordml" xmlns:w16cid="http://schemas.microsoft.com/office/word/2016/wordml/cid" xmlns:w16se="http://schemas.microsoft.com/office/word/2015/wordml/symex" xmlns:wpg="http://schemas.microsoft.com/office/word/2010/wordprocessingGroup" xmlns:wpi="http://schemas.microsoft.com/office/word/2010/wordprocessingInk" xmlns:wne="http://schemas.microsoft.com/office/word/2006/wordml" xmlns:wps="http://schemas.microsoft.com/office/word/2010/wordprocessingShape" mc:Ignorable="w14 w15 w16se w16cid wp14">
   <w:abstractNum w:abstractNumId="0" w15:restartNumberingAfterBreak="0">
+    <w:nsid w:val="003C1B0F"/>
+    <w:multiLevelType w:val="hybridMultilevel"/>
+    <w:tmpl w:val="9800B2EE"/>
+    <w:lvl w:ilvl="0" w:tplc="04050001">
+      <w:start w:val="1"/>
+      <w:numFmt w:val="bullet"/>
+      <w:lvlText w:val=""/>
+      <w:lvlJc w:val="left"/>
+      <w:pPr>
+        <w:ind w:left="720" w:hanging="360"/>
+      </w:pPr>
+      <w:rPr>
+        <w:rFonts w:ascii="Symbol" w:hAnsi="Symbol" w:hint="default"/>
+      </w:rPr>
+    </w:lvl>
+    <w:lvl w:ilvl="1" w:tplc="04050003" w:tentative="1">
+      <w:start w:val="1"/>
+      <w:numFmt w:val="bullet"/>
+      <w:lvlText w:val="o"/>
+      <w:lvlJc w:val="left"/>
+      <w:pPr>
+        <w:ind w:left="1440" w:hanging="360"/>
+      </w:pPr>
+      <w:rPr>
+        <w:rFonts w:ascii="Courier New" w:hAnsi="Courier New" w:cs="Courier New" w:hint="default"/>
+      </w:rPr>
+    </w:lvl>
+    <w:lvl w:ilvl="2" w:tplc="04050005" w:tentative="1">
+      <w:start w:val="1"/>
+      <w:numFmt w:val="bullet"/>
+      <w:lvlText w:val=""/>
+      <w:lvlJc w:val="left"/>
+      <w:pPr>
+        <w:ind w:left="2160" w:hanging="360"/>
+      </w:pPr>
+      <w:rPr>
+        <w:rFonts w:ascii="Wingdings" w:hAnsi="Wingdings" w:hint="default"/>
+      </w:rPr>
+    </w:lvl>
+    <w:lvl w:ilvl="3" w:tplc="04050001" w:tentative="1">
+      <w:start w:val="1"/>
+      <w:numFmt w:val="bullet"/>
+      <w:lvlText w:val=""/>
+      <w:lvlJc w:val="left"/>
+      <w:pPr>
+        <w:ind w:left="2880" w:hanging="360"/>
+      </w:pPr>
+      <w:rPr>
+        <w:rFonts w:ascii="Symbol" w:hAnsi="Symbol" w:hint="default"/>
+      </w:rPr>
+    </w:lvl>
+    <w:lvl w:ilvl="4" w:tplc="04050003" w:tentative="1">
+      <w:start w:val="1"/>
+      <w:numFmt w:val="bullet"/>
+      <w:lvlText w:val="o"/>
+      <w:lvlJc w:val="left"/>
+      <w:pPr>
+        <w:ind w:left="3600" w:hanging="360"/>
+      </w:pPr>
+      <w:rPr>
+        <w:rFonts w:ascii="Courier New" w:hAnsi="Courier New" w:cs="Courier New" w:hint="default"/>
+      </w:rPr>
+    </w:lvl>
+    <w:lvl w:ilvl="5" w:tplc="04050005" w:tentative="1">
+      <w:start w:val="1"/>
+      <w:numFmt w:val="bullet"/>
+      <w:lvlText w:val=""/>
+      <w:lvlJc w:val="left"/>
+      <w:pPr>
+        <w:ind w:left="4320" w:hanging="360"/>
+      </w:pPr>
+      <w:rPr>
+        <w:rFonts w:ascii="Wingdings" w:hAnsi="Wingdings" w:hint="default"/>
+      </w:rPr>
+    </w:lvl>
+    <w:lvl w:ilvl="6" w:tplc="04050001" w:tentative="1">
+      <w:start w:val="1"/>
+      <w:numFmt w:val="bullet"/>
+      <w:lvlText w:val=""/>
+      <w:lvlJc w:val="left"/>
+      <w:pPr>
+        <w:ind w:left="5040" w:hanging="360"/>
+      </w:pPr>
+      <w:rPr>
+        <w:rFonts w:ascii="Symbol" w:hAnsi="Symbol" w:hint="default"/>
+      </w:rPr>
+    </w:lvl>
+    <w:lvl w:ilvl="7" w:tplc="04050003" w:tentative="1">
+      <w:start w:val="1"/>
+      <w:numFmt w:val="bullet"/>
+      <w:lvlText w:val="o"/>
+      <w:lvlJc w:val="left"/>
+      <w:pPr>
+        <w:ind w:left="5760" w:hanging="360"/>
+      </w:pPr>
+      <w:rPr>
+        <w:rFonts w:ascii="Courier New" w:hAnsi="Courier New" w:cs="Courier New" w:hint="default"/>
+      </w:rPr>
+    </w:lvl>
+    <w:lvl w:ilvl="8" w:tplc="04050005" w:tentative="1">
+      <w:start w:val="1"/>
+      <w:numFmt w:val="bullet"/>
+      <w:lvlText w:val=""/>
+      <w:lvlJc w:val="left"/>
+      <w:pPr>
+        <w:ind w:left="6480" w:hanging="360"/>
+      </w:pPr>
+      <w:rPr>
+        <w:rFonts w:ascii="Wingdings" w:hAnsi="Wingdings" w:hint="default"/>
+      </w:rPr>
+    </w:lvl>
+  </w:abstractNum>
+  <w:abstractNum w:abstractNumId="1" w15:restartNumberingAfterBreak="0">
+    <w:nsid w:val="04597AE8"/>
+    <w:multiLevelType w:val="hybridMultilevel"/>
+    <w:tmpl w:val="B50045D8"/>
+    <w:lvl w:ilvl="0" w:tplc="04050001">
+      <w:start w:val="1"/>
+      <w:numFmt w:val="bullet"/>
+      <w:lvlText w:val=""/>
+      <w:lvlJc w:val="left"/>
+      <w:pPr>
+        <w:ind w:left="720" w:hanging="360"/>
+      </w:pPr>
+      <w:rPr>
+        <w:rFonts w:ascii="Symbol" w:hAnsi="Symbol" w:hint="default"/>
+      </w:rPr>
+    </w:lvl>
+    <w:lvl w:ilvl="1" w:tplc="04050003" w:tentative="1">
+      <w:start w:val="1"/>
+      <w:numFmt w:val="bullet"/>
+      <w:lvlText w:val="o"/>
+      <w:lvlJc w:val="left"/>
+      <w:pPr>
+        <w:ind w:left="1440" w:hanging="360"/>
+      </w:pPr>
+      <w:rPr>
+        <w:rFonts w:ascii="Courier New" w:hAnsi="Courier New" w:cs="Courier New" w:hint="default"/>
+      </w:rPr>
+    </w:lvl>
+    <w:lvl w:ilvl="2" w:tplc="04050005" w:tentative="1">
+      <w:start w:val="1"/>
+      <w:numFmt w:val="bullet"/>
+      <w:lvlText w:val=""/>
+      <w:lvlJc w:val="left"/>
+      <w:pPr>
+        <w:ind w:left="2160" w:hanging="360"/>
+      </w:pPr>
+      <w:rPr>
+        <w:rFonts w:ascii="Wingdings" w:hAnsi="Wingdings" w:hint="default"/>
+      </w:rPr>
+    </w:lvl>
+    <w:lvl w:ilvl="3" w:tplc="04050001" w:tentative="1">
+      <w:start w:val="1"/>
+      <w:numFmt w:val="bullet"/>
+      <w:lvlText w:val=""/>
+      <w:lvlJc w:val="left"/>
+      <w:pPr>
+        <w:ind w:left="2880" w:hanging="360"/>
+      </w:pPr>
+      <w:rPr>
+        <w:rFonts w:ascii="Symbol" w:hAnsi="Symbol" w:hint="default"/>
+      </w:rPr>
+    </w:lvl>
+    <w:lvl w:ilvl="4" w:tplc="04050003" w:tentative="1">
+      <w:start w:val="1"/>
+      <w:numFmt w:val="bullet"/>
+      <w:lvlText w:val="o"/>
+      <w:lvlJc w:val="left"/>
+      <w:pPr>
+        <w:ind w:left="3600" w:hanging="360"/>
+      </w:pPr>
+      <w:rPr>
+        <w:rFonts w:ascii="Courier New" w:hAnsi="Courier New" w:cs="Courier New" w:hint="default"/>
+      </w:rPr>
+    </w:lvl>
+    <w:lvl w:ilvl="5" w:tplc="04050005" w:tentative="1">
+      <w:start w:val="1"/>
+      <w:numFmt w:val="bullet"/>
+      <w:lvlText w:val=""/>
+      <w:lvlJc w:val="left"/>
+      <w:pPr>
+        <w:ind w:left="4320" w:hanging="360"/>
+      </w:pPr>
+      <w:rPr>
+        <w:rFonts w:ascii="Wingdings" w:hAnsi="Wingdings" w:hint="default"/>
+      </w:rPr>
+    </w:lvl>
+    <w:lvl w:ilvl="6" w:tplc="04050001" w:tentative="1">
+      <w:start w:val="1"/>
+      <w:numFmt w:val="bullet"/>
+      <w:lvlText w:val=""/>
+      <w:lvlJc w:val="left"/>
+      <w:pPr>
+        <w:ind w:left="5040" w:hanging="360"/>
+      </w:pPr>
+      <w:rPr>
+        <w:rFonts w:ascii="Symbol" w:hAnsi="Symbol" w:hint="default"/>
+      </w:rPr>
+    </w:lvl>
+    <w:lvl w:ilvl="7" w:tplc="04050003" w:tentative="1">
+      <w:start w:val="1"/>
+      <w:numFmt w:val="bullet"/>
+      <w:lvlText w:val="o"/>
+      <w:lvlJc w:val="left"/>
+      <w:pPr>
+        <w:ind w:left="5760" w:hanging="360"/>
+      </w:pPr>
+      <w:rPr>
+        <w:rFonts w:ascii="Courier New" w:hAnsi="Courier New" w:cs="Courier New" w:hint="default"/>
+      </w:rPr>
+    </w:lvl>
+    <w:lvl w:ilvl="8" w:tplc="04050005" w:tentative="1">
+      <w:start w:val="1"/>
+      <w:numFmt w:val="bullet"/>
+      <w:lvlText w:val=""/>
+      <w:lvlJc w:val="left"/>
+      <w:pPr>
+        <w:ind w:left="6480" w:hanging="360"/>
+      </w:pPr>
+      <w:rPr>
+        <w:rFonts w:ascii="Wingdings" w:hAnsi="Wingdings" w:hint="default"/>
+      </w:rPr>
+    </w:lvl>
+  </w:abstractNum>
+  <w:abstractNum w:abstractNumId="2" w15:restartNumberingAfterBreak="0">
     <w:nsid w:val="16E4697D"/>
     <w:multiLevelType w:val="hybridMultilevel"/>
     <w:tmpl w:val="50706C16"/>
@@ -1400,8 +2102,130 @@
       </w:rPr>
     </w:lvl>
   </w:abstractNum>
+  <w:abstractNum w:abstractNumId="3" w15:restartNumberingAfterBreak="0">
+    <w:nsid w:val="2D752A35"/>
+    <w:multiLevelType w:val="hybridMultilevel"/>
+    <w:tmpl w:val="D04ED5C2"/>
+    <w:lvl w:ilvl="0" w:tplc="04050001">
+      <w:start w:val="1"/>
+      <w:numFmt w:val="bullet"/>
+      <w:lvlText w:val=""/>
+      <w:lvlJc w:val="left"/>
+      <w:pPr>
+        <w:ind w:left="720" w:hanging="360"/>
+      </w:pPr>
+      <w:rPr>
+        <w:rFonts w:ascii="Symbol" w:hAnsi="Symbol" w:hint="default"/>
+      </w:rPr>
+    </w:lvl>
+    <w:lvl w:ilvl="1" w:tplc="04050003" w:tentative="1">
+      <w:start w:val="1"/>
+      <w:numFmt w:val="bullet"/>
+      <w:lvlText w:val="o"/>
+      <w:lvlJc w:val="left"/>
+      <w:pPr>
+        <w:ind w:left="1440" w:hanging="360"/>
+      </w:pPr>
+      <w:rPr>
+        <w:rFonts w:ascii="Courier New" w:hAnsi="Courier New" w:cs="Courier New" w:hint="default"/>
+      </w:rPr>
+    </w:lvl>
+    <w:lvl w:ilvl="2" w:tplc="04050005" w:tentative="1">
+      <w:start w:val="1"/>
+      <w:numFmt w:val="bullet"/>
+      <w:lvlText w:val=""/>
+      <w:lvlJc w:val="left"/>
+      <w:pPr>
+        <w:ind w:left="2160" w:hanging="360"/>
+      </w:pPr>
+      <w:rPr>
+        <w:rFonts w:ascii="Wingdings" w:hAnsi="Wingdings" w:hint="default"/>
+      </w:rPr>
+    </w:lvl>
+    <w:lvl w:ilvl="3" w:tplc="04050001" w:tentative="1">
+      <w:start w:val="1"/>
+      <w:numFmt w:val="bullet"/>
+      <w:lvlText w:val=""/>
+      <w:lvlJc w:val="left"/>
+      <w:pPr>
+        <w:ind w:left="2880" w:hanging="360"/>
+      </w:pPr>
+      <w:rPr>
+        <w:rFonts w:ascii="Symbol" w:hAnsi="Symbol" w:hint="default"/>
+      </w:rPr>
+    </w:lvl>
+    <w:lvl w:ilvl="4" w:tplc="04050003" w:tentative="1">
+      <w:start w:val="1"/>
+      <w:numFmt w:val="bullet"/>
+      <w:lvlText w:val="o"/>
+      <w:lvlJc w:val="left"/>
+      <w:pPr>
+        <w:ind w:left="3600" w:hanging="360"/>
+      </w:pPr>
+      <w:rPr>
+        <w:rFonts w:ascii="Courier New" w:hAnsi="Courier New" w:cs="Courier New" w:hint="default"/>
+      </w:rPr>
+    </w:lvl>
+    <w:lvl w:ilvl="5" w:tplc="04050005" w:tentative="1">
+      <w:start w:val="1"/>
+      <w:numFmt w:val="bullet"/>
+      <w:lvlText w:val=""/>
+      <w:lvlJc w:val="left"/>
+      <w:pPr>
+        <w:ind w:left="4320" w:hanging="360"/>
+      </w:pPr>
+      <w:rPr>
+        <w:rFonts w:ascii="Wingdings" w:hAnsi="Wingdings" w:hint="default"/>
+      </w:rPr>
+    </w:lvl>
+    <w:lvl w:ilvl="6" w:tplc="04050001" w:tentative="1">
+      <w:start w:val="1"/>
+      <w:numFmt w:val="bullet"/>
+      <w:lvlText w:val=""/>
+      <w:lvlJc w:val="left"/>
+      <w:pPr>
+        <w:ind w:left="5040" w:hanging="360"/>
+      </w:pPr>
+      <w:rPr>
+        <w:rFonts w:ascii="Symbol" w:hAnsi="Symbol" w:hint="default"/>
+      </w:rPr>
+    </w:lvl>
+    <w:lvl w:ilvl="7" w:tplc="04050003" w:tentative="1">
+      <w:start w:val="1"/>
+      <w:numFmt w:val="bullet"/>
+      <w:lvlText w:val="o"/>
+      <w:lvlJc w:val="left"/>
+      <w:pPr>
+        <w:ind w:left="5760" w:hanging="360"/>
+      </w:pPr>
+      <w:rPr>
+        <w:rFonts w:ascii="Courier New" w:hAnsi="Courier New" w:cs="Courier New" w:hint="default"/>
+      </w:rPr>
+    </w:lvl>
+    <w:lvl w:ilvl="8" w:tplc="04050005" w:tentative="1">
+      <w:start w:val="1"/>
+      <w:numFmt w:val="bullet"/>
+      <w:lvlText w:val=""/>
+      <w:lvlJc w:val="left"/>
+      <w:pPr>
+        <w:ind w:left="6480" w:hanging="360"/>
+      </w:pPr>
+      <w:rPr>
+        <w:rFonts w:ascii="Wingdings" w:hAnsi="Wingdings" w:hint="default"/>
+      </w:rPr>
+    </w:lvl>
+  </w:abstractNum>
   <w:num w:numId="1">
+    <w:abstractNumId w:val="2"/>
+  </w:num>
+  <w:num w:numId="2">
     <w:abstractNumId w:val="0"/>
+  </w:num>
+  <w:num w:numId="3">
+    <w:abstractNumId w:val="3"/>
+  </w:num>
+  <w:num w:numId="4">
+    <w:abstractNumId w:val="1"/>
   </w:num>
 </w:numbering>
 </file>
@@ -1811,6 +2635,7 @@
   <w:style w:type="paragraph" w:default="1" w:styleId="Normln">
     <w:name w:val="Normal"/>
     <w:qFormat/>
+    <w:rsid w:val="00780818"/>
   </w:style>
   <w:style w:type="paragraph" w:styleId="Nadpis1">
     <w:name w:val="heading 1"/>
@@ -2070,6 +2895,14 @@
       <w:sz w:val="20"/>
       <w:szCs w:val="20"/>
     </w:rPr>
+  </w:style>
+  <w:style w:type="paragraph" w:styleId="Bibliografie">
+    <w:name w:val="Bibliography"/>
+    <w:basedOn w:val="Normln"/>
+    <w:next w:val="Normln"/>
+    <w:uiPriority w:val="37"/>
+    <w:unhideWhenUsed/>
+    <w:rsid w:val="00780818"/>
   </w:style>
 </w:styles>
 </file>
@@ -2395,7 +3228,7 @@
 </file>
 
 <file path=customXml/itemProps1.xml><?xml version="1.0" encoding="utf-8"?>
-<ds:datastoreItem xmlns:ds="http://schemas.openxmlformats.org/officeDocument/2006/customXml" ds:itemID="{0B24AFC5-34E9-4DFB-A2AD-06A1C8C7F491}">
+<ds:datastoreItem xmlns:ds="http://schemas.openxmlformats.org/officeDocument/2006/customXml" ds:itemID="{DAE05249-463E-485E-9A22-DAB3B325C49C}">
   <ds:schemaRefs>
     <ds:schemaRef ds:uri="http://schemas.openxmlformats.org/officeDocument/2006/bibliography"/>
   </ds:schemaRefs>

</xml_diff>